<commit_message>
update on prelim materials
</commit_message>
<xml_diff>
--- a/Molly Preliminary Exam/Aim 4.docx
+++ b/Molly Preliminary Exam/Aim 4.docx
@@ -14,7 +14,28 @@
           <w:rFonts w:ascii="Times New Roman" w:hAnsi="Times New Roman" w:cs="Times New Roman"/>
           <w:b/>
         </w:rPr>
-        <w:t>Aim 4: Determine the prevalence of intentional and unintentional fasting in a local sample of pregnant women and its associations with perinatal health outcomes</w:t>
+        <w:t xml:space="preserve">Translational </w:t>
+      </w:r>
+      <w:r>
+        <w:rPr>
+          <w:rFonts w:ascii="Times New Roman" w:hAnsi="Times New Roman" w:cs="Times New Roman"/>
+          <w:b/>
+        </w:rPr>
+        <w:t xml:space="preserve">Aim </w:t>
+      </w:r>
+      <w:r>
+        <w:rPr>
+          <w:rFonts w:ascii="Times New Roman" w:hAnsi="Times New Roman" w:cs="Times New Roman"/>
+          <w:b/>
+        </w:rPr>
+        <w:t>3</w:t>
+      </w:r>
+      <w:r>
+        <w:rPr>
+          <w:rFonts w:ascii="Times New Roman" w:hAnsi="Times New Roman" w:cs="Times New Roman"/>
+          <w:b/>
+        </w:rPr>
+        <w:t>: Determine the prevalence of intentional and unintentional fasting in a local sample of pregnant women and its associations with perinatal health outcomes</w:t>
       </w:r>
     </w:p>
     <w:p>
@@ -142,6 +163,11 @@
           <w:rFonts w:ascii="Times New Roman" w:hAnsi="Times New Roman" w:cs="Times New Roman"/>
         </w:rPr>
         <w:t>re-eclampsia will be evaluated.</w:t>
+      </w:r>
+    </w:p>
+    <w:p>
+      <w:r>
+        <w:t>Background</w:t>
       </w:r>
     </w:p>
     <w:p>

</xml_diff>